<commit_message>
site funcionando na vm
</commit_message>
<xml_diff>
--- a/Documentação/Documentação.docx
+++ b/Documentação/Documentação.docx
@@ -679,8 +679,24 @@
     </w:p>
     <w:p>
       <w:r>
-        <w:t>O agronegócio é um dos principais setores do PIB brasileiro, com a soja liderando a produção. O Brasil, como maior produtor mundial, colhe 171 milhões de toneladas em 47 milhões de hectares. Contudo, desde 2001, a ferrugem asiática (</w:t>
-      </w:r>
+        <w:t xml:space="preserve">O agronegócio é um dos principais setores do PIB brasileiro, com a soja liderando a produção. </w:t>
+      </w:r>
+      <w:r>
+        <w:t>A região centro-sul é onde se concentra os estados com maior produção de soja do</w:t>
+      </w:r>
+      <w:r>
+        <w:t xml:space="preserve"> Brasil,</w:t>
+      </w:r>
+      <w:r>
+        <w:t xml:space="preserve"> que somando os estados do Mato Grosso, Rio Grande do Sul, </w:t>
+      </w:r>
+      <w:r>
+        <w:t>Paraná e Goiás representa 64,20% da produção de todo o Brasil, que é o</w:t>
+      </w:r>
+      <w:r>
+        <w:t xml:space="preserve"> maior produtor mundial. Contudo, desde 2001, a ferrugem asiática (</w:t>
+      </w:r>
+      <w:proofErr w:type="spellStart"/>
       <w:r>
         <w:rPr>
           <w:b/>
@@ -688,7 +704,17 @@
           <w:i/>
           <w:iCs/>
         </w:rPr>
-        <w:t>Phakopsora-pachyrhizi</w:t>
+        <w:t>Phakopsora</w:t>
+      </w:r>
+      <w:proofErr w:type="spellEnd"/>
+      <w:r>
+        <w:rPr>
+          <w:b/>
+          <w:bCs/>
+          <w:i/>
+          <w:iCs/>
+        </w:rPr>
+        <w:t>-pachyrhizi</w:t>
       </w:r>
       <w:r>
         <w:t>) tem causado perdas entre 10% e 90% nas colheitas, induzindo desfolhamento precoce e reduzindo o peso dos grãos. A proliferação do fungo é favorecida por condições climáticas específicas, como temperaturas entre 18ºC e 28ºC e alta umidade (acima de 70%). </w:t>
@@ -711,7 +737,25 @@
     </w:p>
     <w:p>
       <w:r>
-        <w:t>Por tratar-se de uma questão prejudicial não só ao produtor, mas também a diversos setores da sociedade que não possuem soluções concretas eficientes para o controle, é crucial a geração de dados e informações que ajudem os produtores a tomarem decisões eficazes, mitigando e prevenindo a proliferação da ferrugem asiática e seus impactos negativos </w:t>
+        <w:t>Esse fungo faz com que as folhas tenham uma queda prematura e impede a plena formação dos grãos, que quanto mais cedo ocorre essa desfolha, menor é o tamanho dos grãos e menor é o rendimento do produto colhido.</w:t>
+      </w:r>
+    </w:p>
+    <w:p>
+      <w:r>
+        <w:t xml:space="preserve">Pudemos perceber que quanto mais tardio é o diagnóstico, mais alta será a probabilidade de perdas na produção, já que a ferrugem asiática é uma doença que se espalha pelo vento e se desenvolve de forma rápida, podendo aparecer os sintomas nas plantas em até 5 dias. </w:t>
+      </w:r>
+    </w:p>
+    <w:p>
+      <w:r>
+        <w:t>Por tratar-se de uma questão prejudicial não só ao produtor, mas também a diversos setores da sociedade que não possuem soluções concretas eficientes para o controle, é crucial a geração de dados e informações que ajudem os produtores a tomarem decisões eficazes, mitigando e prevenindo a proliferação da ferrugem asiática e seus impactos negativos</w:t>
+      </w:r>
+      <w:r>
+        <w:t>.</w:t>
+      </w:r>
+    </w:p>
+    <w:p>
+      <w:r>
+        <w:t> </w:t>
       </w:r>
       <w:r>
         <w:t xml:space="preserve">                                                                                                              </w:t>
@@ -722,6 +766,7 @@
         <w:rPr>
           <w:noProof/>
         </w:rPr>
+        <w:lastRenderedPageBreak/>
         <w:drawing>
           <wp:anchor distT="0" distB="0" distL="114300" distR="114300" simplePos="0" relativeHeight="251660288" behindDoc="1" locked="0" layoutInCell="1" allowOverlap="1" wp14:anchorId="57B012E2" wp14:editId="5EA8BED3">
             <wp:simplePos x="0" y="0"/>
@@ -806,7 +851,6 @@
     </w:p>
     <w:p>
       <w:r>
-        <w:lastRenderedPageBreak/>
         <w:t xml:space="preserve">              </w:t>
       </w:r>
       <w:r>
@@ -900,6 +944,7 @@
           <w:b/>
           <w:bCs/>
         </w:rPr>
+        <w:lastRenderedPageBreak/>
         <w:t>Objetivo</w:t>
       </w:r>
       <w:r>
@@ -908,7 +953,19 @@
     </w:p>
     <w:p>
       <w:r>
-        <w:t xml:space="preserve">Nosso objetivo é desenvolver um sistema de monitoramento da umidade nos plantios de soja, que junto com um sistema web mandará alertas para os </w:t>
+        <w:t xml:space="preserve">Nosso objetivo é desenvolver um sistema de monitoramento da umidade </w:t>
+      </w:r>
+      <w:r>
+        <w:t xml:space="preserve">do ar </w:t>
+      </w:r>
+      <w:r>
+        <w:t>nos plantios de soja</w:t>
+      </w:r>
+      <w:r>
+        <w:t xml:space="preserve"> dos estados do centro-sul</w:t>
+      </w:r>
+      <w:r>
+        <w:t xml:space="preserve">, que junto com um sistema web mandará alertas para os </w:t>
       </w:r>
       <w:r>
         <w:t>produtores</w:t>
@@ -956,16 +1013,8 @@
     </w:p>
     <w:p>
       <w:r>
-        <w:t>A ferrugem asiática afeta diretamente o agronegócio brasileiro e é uma das principais ameaças à produção de soja do Brasil, que é o maior produtor de soja do mundo. Esse fungo faz com que as folhas tenham uma queda prematura e impede a plena formação dos grãos, que quanto mais cedo ocorre essa desfolha, menor é o tamanho dos grãos e menor é o rendimento do produto colhido.</w:t>
-      </w:r>
-    </w:p>
-    <w:p>
-      <w:r>
-        <w:lastRenderedPageBreak/>
-        <w:t xml:space="preserve">Pudemos perceber que quanto mais tardio é o diagnóstico, mais alta será a probabilidade de perdas na produção, já que a ferrugem asiática é uma doença que se espalha pelo vento e se desenvolve de forma rápida, podendo aparecer os sintomas nas plantas em até 5 dias. Hoje a doença pode fazer com que o produtor perca até aproximadamente 70% das safras. </w:t>
-      </w:r>
-    </w:p>
-    <w:p>
+        <w:t xml:space="preserve">A ferrugem asiática afeta diretamente na agricultura do Brasil, já que diminui a porcentagem de colheita da soja. </w:t>
+      </w:r>
       <w:r>
         <w:t>Portanto vamos desenvolver um sistema de monitoramento da umidade do ar nas plantações, para que o produtor consiga tomar as ações necessárias antes que a doença se prolifere, e com a precisão e assertividade do uso dos fungicidas, o produtor irá diminuir aproximadamente 10% dos gastos.</w:t>
       </w:r>
@@ -1017,14 +1066,38 @@
     </w:p>
     <w:p>
       <w:r>
-        <w:t>O projeto consiste no desenvolvimento de uma plataforma web para apoiar produtores de soja na prevenção e controle da ferrugem asiática (Phakopsora pachyrhizi). Através da instalação de sensores de umidade em áreas de cultivo, a plataforma fornecerá alertas em tempo real sobre as condições climáticas favoráveis à proliferação do fungo. Os alertas serão classificados em três níveis: umidade a partir de 50% (prontidão), 60% (risco elevado) e acima de 70% (alto risco de contaminação). </w:t>
-      </w:r>
-    </w:p>
-    <w:p>
-      <w:r>
-        <w:t xml:space="preserve">O sistema permitirá que os produtores acessem dados históricos de umidade, previsões meteorológicas e registros de alertas, além de oferecer suporte técnico para a utilização da plataforma. </w:t>
-      </w:r>
-    </w:p>
+        <w:t xml:space="preserve">O projeto consiste no desenvolvimento de uma plataforma web para apoiar produtores de </w:t>
+      </w:r>
+      <w:proofErr w:type="spellStart"/>
+      <w:r>
+        <w:t>soja</w:t>
+      </w:r>
+      <w:r>
+        <w:t>do</w:t>
+      </w:r>
+      <w:proofErr w:type="spellEnd"/>
+      <w:r>
+        <w:t xml:space="preserve"> centro-sul</w:t>
+      </w:r>
+      <w:r>
+        <w:t xml:space="preserve"> na prevenção e controle da ferrugem asiática (</w:t>
+      </w:r>
+      <w:proofErr w:type="spellStart"/>
+      <w:r>
+        <w:t>Phakopsora</w:t>
+      </w:r>
+      <w:proofErr w:type="spellEnd"/>
+      <w:r>
+        <w:t xml:space="preserve"> pachyrhizi). Através da instalação de sensores de umidade em áreas de cultivo, a plataforma fornecerá alertas em tempo real sobre as condições climáticas favoráveis à proliferação do fungo. Os alertas serão classificados em três níveis: umidade a partir de 50% (prontidão), 60% (risco elevado) e acima de 70% (alto risco de contaminação). </w:t>
+      </w:r>
+    </w:p>
+    <w:p>
+      <w:r>
+        <w:t xml:space="preserve">O sistema permitirá que os produtores acessem dados históricos de umidade, registros de alertas, além de oferecer suporte técnico para a utilização da plataforma. </w:t>
+      </w:r>
+    </w:p>
+    <w:p/>
+    <w:p/>
     <w:p>
       <w:r>
         <w:t> </w:t>
@@ -1036,6 +1109,7 @@
           <w:b/>
           <w:bCs/>
         </w:rPr>
+        <w:lastRenderedPageBreak/>
         <w:t>Resultados esperados:</w:t>
       </w:r>
       <w:r>
@@ -1044,7 +1118,25 @@
     </w:p>
     <w:p>
       <w:r>
-        <w:t>Espera-se que os sensores sejam capazes de identificar o limiar de umidade capaz de propiciar a proliferação da ferrugem asiática e, deste modo, através de sinalizações na plataforma, comunicar ao CNPJ para que ele possa determinar uma solução.  </w:t>
+        <w:t xml:space="preserve">Espera-se que os sensores sejam capazes de identificar o limiar de umidade capaz de propiciar a proliferação da ferrugem asiática e, deste modo, através de sinalizações na plataforma, comunicar ao </w:t>
+      </w:r>
+      <w:r>
+        <w:t>usuário</w:t>
+      </w:r>
+      <w:r>
+        <w:t xml:space="preserve"> para que ele possa </w:t>
+      </w:r>
+      <w:r>
+        <w:t>tomar</w:t>
+      </w:r>
+      <w:r>
+        <w:t xml:space="preserve"> uma </w:t>
+      </w:r>
+      <w:r>
+        <w:t>ação de acordo com o resultado apresentado</w:t>
+      </w:r>
+      <w:r>
+        <w:t>.  </w:t>
       </w:r>
     </w:p>
     <w:p>
@@ -1066,7 +1158,6 @@
     </w:p>
     <w:p>
       <w:r>
-        <w:lastRenderedPageBreak/>
         <w:t>Não detectamos o fungo ferrugem asiática, apenas monitoramos a alta probabilidade da contaminação dele; não fechamos contrato com CPF.  </w:t>
       </w:r>
     </w:p>
@@ -1123,7 +1214,15 @@
         </w:numPr>
       </w:pPr>
       <w:r>
-        <w:t>Ferramenta Visual Studio Code. </w:t>
+        <w:t xml:space="preserve">Ferramenta Visual Studio </w:t>
+      </w:r>
+      <w:proofErr w:type="spellStart"/>
+      <w:r>
+        <w:t>Code</w:t>
+      </w:r>
+      <w:proofErr w:type="spellEnd"/>
+      <w:r>
+        <w:t>. </w:t>
       </w:r>
     </w:p>
     <w:p>
@@ -1263,6 +1362,7 @@
         </w:numPr>
       </w:pPr>
       <w:r>
+        <w:lastRenderedPageBreak/>
         <w:t>Ter um plano de contingência externo. </w:t>
       </w:r>
     </w:p>
@@ -1471,6 +1571,7 @@
         <w:rPr>
           <w:noProof/>
         </w:rPr>
+        <w:lastRenderedPageBreak/>
         <w:drawing>
           <wp:inline distT="0" distB="0" distL="0" distR="0" wp14:anchorId="1B959348" wp14:editId="2F0DF215">
             <wp:extent cx="5127162" cy="1891145"/>
@@ -1553,7 +1654,6 @@
         <w:rPr>
           <w:noProof/>
         </w:rPr>
-        <w:lastRenderedPageBreak/>
         <w:drawing>
           <wp:inline distT="0" distB="0" distL="0" distR="0" wp14:anchorId="29C6B8F0" wp14:editId="6ADA6310">
             <wp:extent cx="4450080" cy="2614893"/>
@@ -1613,7 +1713,7 @@
           <w:noProof/>
         </w:rPr>
         <w:drawing>
-          <wp:inline distT="0" distB="0" distL="0" distR="0" wp14:anchorId="0D89E05B" wp14:editId="78366B72">
+          <wp:inline distT="0" distB="0" distL="0" distR="0" wp14:anchorId="0D89E05B" wp14:editId="0DB9CE80">
             <wp:extent cx="5400040" cy="1693545"/>
             <wp:effectExtent l="0" t="0" r="0" b="1905"/>
             <wp:docPr id="299091037" name="Imagem 3" descr="Diagrama&#10;&#10;Descrição gerada automaticamente"/>
@@ -1675,6 +1775,7 @@
           <w:b/>
           <w:bCs/>
         </w:rPr>
+        <w:lastRenderedPageBreak/>
         <w:t>Metodologia utilizada para gestão:</w:t>
       </w:r>
     </w:p>
@@ -1686,7 +1787,15 @@
         <w:t xml:space="preserve"> (f</w:t>
       </w:r>
       <w:r>
-        <w:t xml:space="preserve">oram realizadas dailys </w:t>
+        <w:t xml:space="preserve">oram realizadas </w:t>
+      </w:r>
+      <w:proofErr w:type="spellStart"/>
+      <w:r>
+        <w:t>dailys</w:t>
+      </w:r>
+      <w:proofErr w:type="spellEnd"/>
+      <w:r>
+        <w:t xml:space="preserve"> </w:t>
       </w:r>
       <w:r>
         <w:t>com</w:t>

</xml_diff>